<commit_message>
add ProductController, on 10/07/21
</commit_message>
<xml_diff>
--- a/spring boot.docx
+++ b/spring boot.docx
@@ -343,6 +343,14 @@
         </w:rPr>
         <w:t>: các bean thao tác trực tiếp với cơ sở dữ liệu.</w:t>
       </w:r>
+      <w:r>
+        <w:rPr>
+          <w:rFonts w:ascii="Times New Roman" w:hAnsi="Times New Roman" w:cs="Times New Roman"/>
+          <w:sz w:val="28"/>
+          <w:szCs w:val="28"/>
+        </w:rPr>
+        <w:t xml:space="preserve"> Là nơi lấy data về</w:t>
+      </w:r>
     </w:p>
     <w:p>
       <w:pPr>
@@ -608,6 +616,7 @@
       <w:r>
         <w:rPr>
           <w:rFonts w:ascii="Times New Roman" w:hAnsi="Times New Roman" w:cs="Times New Roman"/>
+          <w:noProof/>
           <w:sz w:val="28"/>
           <w:szCs w:val="28"/>
         </w:rPr>
@@ -660,6 +669,34 @@
     </w:p>
     <w:p>
       <w:pPr>
+        <w:ind w:left="360"/>
+        <w:rPr>
+          <w:rFonts w:ascii="Times New Roman" w:hAnsi="Times New Roman" w:cs="Times New Roman"/>
+          <w:sz w:val="28"/>
+          <w:szCs w:val="28"/>
+        </w:rPr>
+      </w:pPr>
+      <w:r>
+        <w:rPr>
+          <w:rFonts w:ascii="Times New Roman" w:hAnsi="Times New Roman" w:cs="Times New Roman"/>
+          <w:sz w:val="28"/>
+          <w:szCs w:val="28"/>
+        </w:rPr>
+        <w:t>Xử lý logic ở service, trong controller gọi service.</w:t>
+      </w:r>
+    </w:p>
+    <w:p>
+      <w:pPr>
+        <w:ind w:left="360"/>
+        <w:rPr>
+          <w:rFonts w:ascii="Times New Roman" w:hAnsi="Times New Roman" w:cs="Times New Roman"/>
+          <w:sz w:val="28"/>
+          <w:szCs w:val="28"/>
+        </w:rPr>
+      </w:pPr>
+    </w:p>
+    <w:p>
+      <w:pPr>
         <w:pStyle w:val="ListParagraph"/>
         <w:numPr>
           <w:ilvl w:val="0"/>
@@ -804,6 +841,7 @@
           <w:sz w:val="28"/>
           <w:szCs w:val="28"/>
         </w:rPr>
+        <w:lastRenderedPageBreak/>
         <w:t>@RequestMapping</w:t>
       </w:r>
       <w:r>
@@ -873,10 +911,10 @@
       <w:r>
         <w:rPr>
           <w:rFonts w:ascii="Times New Roman" w:hAnsi="Times New Roman" w:cs="Times New Roman"/>
-          <w:sz w:val="28"/>
-          <w:szCs w:val="28"/>
-        </w:rPr>
-        <w:lastRenderedPageBreak/>
+          <w:noProof/>
+          <w:sz w:val="28"/>
+          <w:szCs w:val="28"/>
+        </w:rPr>
         <w:drawing>
           <wp:inline distT="0" distB="0" distL="0" distR="0" wp14:anchorId="3BEEFFF0" wp14:editId="22BC7075">
             <wp:extent cx="5731510" cy="2162175"/>
@@ -996,23 +1034,7 @@
           <w:sz w:val="28"/>
           <w:szCs w:val="28"/>
         </w:rPr>
-        <w:t>Nếu</w:t>
-      </w:r>
-      <w:r>
-        <w:rPr>
-          <w:rFonts w:ascii="Times New Roman" w:hAnsi="Times New Roman" w:cs="Times New Roman"/>
-          <w:sz w:val="28"/>
-          <w:szCs w:val="28"/>
-        </w:rPr>
-        <w:t xml:space="preserve"> </w:t>
-      </w:r>
-      <w:r>
-        <w:rPr>
-          <w:rFonts w:ascii="Times New Roman" w:hAnsi="Times New Roman" w:cs="Times New Roman"/>
-          <w:sz w:val="28"/>
-          <w:szCs w:val="28"/>
-        </w:rPr>
-        <w:t xml:space="preserve">muốn tạo một Controller dạng Restful API thì nên sử dụng </w:t>
+        <w:t xml:space="preserve">Nếu muốn tạo một Controller dạng Restful API thì nên sử dụng </w:t>
       </w:r>
       <w:r>
         <w:rPr>
@@ -1269,6 +1291,7 @@
           <w:sz w:val="28"/>
           <w:szCs w:val="28"/>
         </w:rPr>
+        <w:lastRenderedPageBreak/>
         <w:t>&lt;dependency&gt;</w:t>
       </w:r>
       <w:r>
@@ -1322,7 +1345,6 @@
           <w:sz w:val="28"/>
           <w:szCs w:val="28"/>
         </w:rPr>
-        <w:lastRenderedPageBreak/>
         <w:br/>
         <w:t>&lt;dependency&gt;</w:t>
       </w:r>
@@ -1567,6 +1589,127 @@
           <w:szCs w:val="28"/>
         </w:rPr>
       </w:pPr>
+      <w:r>
+        <w:rPr>
+          <w:rFonts w:ascii="Times New Roman" w:hAnsi="Times New Roman" w:cs="Times New Roman"/>
+          <w:noProof/>
+          <w:sz w:val="28"/>
+          <w:szCs w:val="28"/>
+        </w:rPr>
+        <w:lastRenderedPageBreak/>
+        <w:drawing>
+          <wp:inline distT="0" distB="0" distL="0" distR="0" wp14:anchorId="6C56E553" wp14:editId="5F64BD12">
+            <wp:extent cx="5731510" cy="2969895"/>
+            <wp:effectExtent l="0" t="0" r="2540" b="1905"/>
+            <wp:docPr id="5" name="Picture 5" descr="Diagram&#10;&#10;Description automatically generated"/>
+            <wp:cNvGraphicFramePr>
+              <a:graphicFrameLocks xmlns:a="http://schemas.openxmlformats.org/drawingml/2006/main" noChangeAspect="1"/>
+            </wp:cNvGraphicFramePr>
+            <a:graphic xmlns:a="http://schemas.openxmlformats.org/drawingml/2006/main">
+              <a:graphicData uri="http://schemas.openxmlformats.org/drawingml/2006/picture">
+                <pic:pic xmlns:pic="http://schemas.openxmlformats.org/drawingml/2006/picture">
+                  <pic:nvPicPr>
+                    <pic:cNvPr id="5" name="Picture 5" descr="Diagram&#10;&#10;Description automatically generated"/>
+                    <pic:cNvPicPr/>
+                  </pic:nvPicPr>
+                  <pic:blipFill>
+                    <a:blip r:embed="rId9"/>
+                    <a:stretch>
+                      <a:fillRect/>
+                    </a:stretch>
+                  </pic:blipFill>
+                  <pic:spPr>
+                    <a:xfrm>
+                      <a:off x="0" y="0"/>
+                      <a:ext cx="5731510" cy="2969895"/>
+                    </a:xfrm>
+                    <a:prstGeom prst="rect">
+                      <a:avLst/>
+                    </a:prstGeom>
+                  </pic:spPr>
+                </pic:pic>
+              </a:graphicData>
+            </a:graphic>
+          </wp:inline>
+        </w:drawing>
+      </w:r>
+    </w:p>
+    <w:p>
+      <w:pPr>
+        <w:rPr>
+          <w:rFonts w:ascii="Times New Roman" w:hAnsi="Times New Roman" w:cs="Times New Roman"/>
+          <w:sz w:val="28"/>
+          <w:szCs w:val="28"/>
+        </w:rPr>
+      </w:pPr>
+    </w:p>
+    <w:p>
+      <w:pPr>
+        <w:rPr>
+          <w:rFonts w:ascii="Times New Roman" w:hAnsi="Times New Roman" w:cs="Times New Roman"/>
+          <w:sz w:val="28"/>
+          <w:szCs w:val="28"/>
+        </w:rPr>
+      </w:pPr>
+      <w:r>
+        <w:rPr>
+          <w:rFonts w:ascii="Times New Roman" w:hAnsi="Times New Roman" w:cs="Times New Roman"/>
+          <w:sz w:val="28"/>
+          <w:szCs w:val="28"/>
+        </w:rPr>
+        <w:t>Demo Project:</w:t>
+      </w:r>
+    </w:p>
+    <w:p>
+      <w:pPr>
+        <w:rPr>
+          <w:rFonts w:ascii="Times New Roman" w:hAnsi="Times New Roman" w:cs="Times New Roman"/>
+          <w:sz w:val="28"/>
+          <w:szCs w:val="28"/>
+        </w:rPr>
+      </w:pPr>
+      <w:r>
+        <w:rPr>
+          <w:rFonts w:ascii="Times New Roman" w:hAnsi="Times New Roman" w:cs="Times New Roman"/>
+          <w:sz w:val="28"/>
+          <w:szCs w:val="28"/>
+        </w:rPr>
+        <w:drawing>
+          <wp:inline distT="0" distB="0" distL="0" distR="0" wp14:anchorId="0DD1589E" wp14:editId="6224DA1E">
+            <wp:extent cx="5731510" cy="4050665"/>
+            <wp:effectExtent l="0" t="0" r="2540" b="6985"/>
+            <wp:docPr id="6" name="Picture 6" descr="Diagram&#10;&#10;Description automatically generated"/>
+            <wp:cNvGraphicFramePr>
+              <a:graphicFrameLocks xmlns:a="http://schemas.openxmlformats.org/drawingml/2006/main" noChangeAspect="1"/>
+            </wp:cNvGraphicFramePr>
+            <a:graphic xmlns:a="http://schemas.openxmlformats.org/drawingml/2006/main">
+              <a:graphicData uri="http://schemas.openxmlformats.org/drawingml/2006/picture">
+                <pic:pic xmlns:pic="http://schemas.openxmlformats.org/drawingml/2006/picture">
+                  <pic:nvPicPr>
+                    <pic:cNvPr id="6" name="Picture 6" descr="Diagram&#10;&#10;Description automatically generated"/>
+                    <pic:cNvPicPr/>
+                  </pic:nvPicPr>
+                  <pic:blipFill>
+                    <a:blip r:embed="rId10"/>
+                    <a:stretch>
+                      <a:fillRect/>
+                    </a:stretch>
+                  </pic:blipFill>
+                  <pic:spPr>
+                    <a:xfrm>
+                      <a:off x="0" y="0"/>
+                      <a:ext cx="5731510" cy="4050665"/>
+                    </a:xfrm>
+                    <a:prstGeom prst="rect">
+                      <a:avLst/>
+                    </a:prstGeom>
+                  </pic:spPr>
+                </pic:pic>
+              </a:graphicData>
+            </a:graphic>
+          </wp:inline>
+        </w:drawing>
+      </w:r>
     </w:p>
     <w:sectPr>
       <w:pgSz w:w="11906" w:h="16838" w:code="9"/>
@@ -3334,6 +3477,7 @@
   <w:style w:type="character" w:default="1" w:styleId="DefaultParagraphFont">
     <w:name w:val="Default Paragraph Font"/>
     <w:uiPriority w:val="1"/>
+    <w:semiHidden/>
     <w:unhideWhenUsed/>
   </w:style>
   <w:style w:type="table" w:default="1" w:styleId="TableNormal">

</xml_diff>

<commit_message>
add swagger ui and compelete API
</commit_message>
<xml_diff>
--- a/spring boot.docx
+++ b/spring boot.docx
@@ -1262,6 +1262,341 @@
         </w:drawing>
       </w:r>
     </w:p>
+    <w:p>
+      <w:pPr>
+        <w:rPr>
+          <w:rFonts w:ascii="Times New Roman" w:hAnsi="Times New Roman" w:cs="Times New Roman"/>
+          <w:sz w:val="28"/>
+          <w:szCs w:val="28"/>
+        </w:rPr>
+      </w:pPr>
+    </w:p>
+    <w:p>
+      <w:pPr>
+        <w:rPr>
+          <w:rFonts w:ascii="Times New Roman" w:hAnsi="Times New Roman" w:cs="Times New Roman"/>
+          <w:b/>
+          <w:bCs/>
+          <w:sz w:val="28"/>
+          <w:szCs w:val="28"/>
+        </w:rPr>
+      </w:pPr>
+      <w:r>
+        <w:rPr>
+          <w:rFonts w:ascii="Times New Roman" w:hAnsi="Times New Roman" w:cs="Times New Roman"/>
+          <w:b/>
+          <w:bCs/>
+          <w:sz w:val="28"/>
+          <w:szCs w:val="28"/>
+        </w:rPr>
+        <w:t>Thêm swagger ui:</w:t>
+      </w:r>
+    </w:p>
+    <w:p>
+      <w:pPr>
+        <w:pStyle w:val="ListParagraph"/>
+        <w:numPr>
+          <w:ilvl w:val="0"/>
+          <w:numId w:val="11"/>
+        </w:numPr>
+        <w:rPr>
+          <w:rFonts w:ascii="Times New Roman" w:hAnsi="Times New Roman" w:cs="Times New Roman"/>
+          <w:sz w:val="28"/>
+          <w:szCs w:val="28"/>
+        </w:rPr>
+      </w:pPr>
+      <w:r>
+        <w:rPr>
+          <w:rFonts w:ascii="Times New Roman" w:hAnsi="Times New Roman" w:cs="Times New Roman"/>
+          <w:sz w:val="28"/>
+          <w:szCs w:val="28"/>
+        </w:rPr>
+        <w:t>Pom.xml:</w:t>
+      </w:r>
+    </w:p>
+    <w:p>
+      <w:pPr>
+        <w:rPr>
+          <w:rFonts w:ascii="Times New Roman" w:hAnsi="Times New Roman" w:cs="Times New Roman"/>
+          <w:sz w:val="28"/>
+          <w:szCs w:val="28"/>
+        </w:rPr>
+      </w:pPr>
+      <w:r>
+        <w:rPr>
+          <w:rFonts w:ascii="Times New Roman" w:hAnsi="Times New Roman" w:cs="Times New Roman"/>
+          <w:sz w:val="28"/>
+          <w:szCs w:val="28"/>
+        </w:rPr>
+        <w:t>&lt;dependency&gt;</w:t>
+      </w:r>
+      <w:r>
+        <w:rPr>
+          <w:rFonts w:ascii="Times New Roman" w:hAnsi="Times New Roman" w:cs="Times New Roman"/>
+          <w:sz w:val="28"/>
+          <w:szCs w:val="28"/>
+        </w:rPr>
+        <w:br/>
+        <w:t xml:space="preserve">    &lt;groupId&gt;io.springfox&lt;/groupId&gt;</w:t>
+      </w:r>
+      <w:r>
+        <w:rPr>
+          <w:rFonts w:ascii="Times New Roman" w:hAnsi="Times New Roman" w:cs="Times New Roman"/>
+          <w:sz w:val="28"/>
+          <w:szCs w:val="28"/>
+        </w:rPr>
+        <w:br/>
+        <w:t xml:space="preserve">    &lt;artifactId&gt;springfox-swagger2&lt;/artifactId&gt;</w:t>
+      </w:r>
+      <w:r>
+        <w:rPr>
+          <w:rFonts w:ascii="Times New Roman" w:hAnsi="Times New Roman" w:cs="Times New Roman"/>
+          <w:sz w:val="28"/>
+          <w:szCs w:val="28"/>
+        </w:rPr>
+        <w:br/>
+        <w:t xml:space="preserve">    &lt;version&gt;2.9.2&lt;/version&gt;</w:t>
+      </w:r>
+      <w:r>
+        <w:rPr>
+          <w:rFonts w:ascii="Times New Roman" w:hAnsi="Times New Roman" w:cs="Times New Roman"/>
+          <w:sz w:val="28"/>
+          <w:szCs w:val="28"/>
+        </w:rPr>
+        <w:br/>
+        <w:t>&lt;/dependency&gt;</w:t>
+      </w:r>
+      <w:r>
+        <w:rPr>
+          <w:rFonts w:ascii="Times New Roman" w:hAnsi="Times New Roman" w:cs="Times New Roman"/>
+          <w:sz w:val="28"/>
+          <w:szCs w:val="28"/>
+        </w:rPr>
+        <w:br/>
+        <w:t>&lt;dependency&gt;</w:t>
+      </w:r>
+      <w:r>
+        <w:rPr>
+          <w:rFonts w:ascii="Times New Roman" w:hAnsi="Times New Roman" w:cs="Times New Roman"/>
+          <w:sz w:val="28"/>
+          <w:szCs w:val="28"/>
+        </w:rPr>
+        <w:br/>
+        <w:t xml:space="preserve">    &lt;groupId&gt;io.springfox&lt;/groupId&gt;</w:t>
+      </w:r>
+      <w:r>
+        <w:rPr>
+          <w:rFonts w:ascii="Times New Roman" w:hAnsi="Times New Roman" w:cs="Times New Roman"/>
+          <w:sz w:val="28"/>
+          <w:szCs w:val="28"/>
+        </w:rPr>
+        <w:br/>
+        <w:t xml:space="preserve">    &lt;artifactId&gt;springfox-swagger-ui&lt;/artifactId&gt;</w:t>
+      </w:r>
+      <w:r>
+        <w:rPr>
+          <w:rFonts w:ascii="Times New Roman" w:hAnsi="Times New Roman" w:cs="Times New Roman"/>
+          <w:sz w:val="28"/>
+          <w:szCs w:val="28"/>
+        </w:rPr>
+        <w:br/>
+        <w:t xml:space="preserve">    &lt;version&gt;2.9.2&lt;/version&gt;</w:t>
+      </w:r>
+      <w:r>
+        <w:rPr>
+          <w:rFonts w:ascii="Times New Roman" w:hAnsi="Times New Roman" w:cs="Times New Roman"/>
+          <w:sz w:val="28"/>
+          <w:szCs w:val="28"/>
+        </w:rPr>
+        <w:br/>
+        <w:t>&lt;/dependency&gt;</w:t>
+      </w:r>
+    </w:p>
+    <w:p>
+      <w:pPr>
+        <w:pStyle w:val="ListParagraph"/>
+        <w:numPr>
+          <w:ilvl w:val="0"/>
+          <w:numId w:val="11"/>
+        </w:numPr>
+        <w:rPr>
+          <w:rFonts w:ascii="Times New Roman" w:hAnsi="Times New Roman" w:cs="Times New Roman"/>
+          <w:sz w:val="28"/>
+          <w:szCs w:val="28"/>
+        </w:rPr>
+      </w:pPr>
+      <w:r>
+        <w:rPr>
+          <w:rFonts w:ascii="Times New Roman" w:hAnsi="Times New Roman" w:cs="Times New Roman"/>
+          <w:sz w:val="28"/>
+          <w:szCs w:val="28"/>
+        </w:rPr>
+        <w:t>Ở config: tạo SwaggerConfig:</w:t>
+      </w:r>
+    </w:p>
+    <w:p>
+      <w:pPr>
+        <w:ind w:left="720"/>
+        <w:rPr>
+          <w:rFonts w:ascii="Times New Roman" w:hAnsi="Times New Roman" w:cs="Times New Roman"/>
+          <w:sz w:val="28"/>
+          <w:szCs w:val="28"/>
+        </w:rPr>
+      </w:pPr>
+      <w:r>
+        <w:rPr>
+          <w:rFonts w:ascii="Times New Roman" w:hAnsi="Times New Roman" w:cs="Times New Roman"/>
+          <w:sz w:val="28"/>
+          <w:szCs w:val="28"/>
+        </w:rPr>
+        <w:lastRenderedPageBreak/>
+        <w:t>@EnableSwagger2</w:t>
+      </w:r>
+    </w:p>
+    <w:p>
+      <w:pPr>
+        <w:ind w:left="720"/>
+        <w:rPr>
+          <w:rFonts w:ascii="Times New Roman" w:hAnsi="Times New Roman" w:cs="Times New Roman"/>
+          <w:sz w:val="28"/>
+          <w:szCs w:val="28"/>
+        </w:rPr>
+      </w:pPr>
+      <w:r>
+        <w:rPr>
+          <w:rFonts w:ascii="Times New Roman" w:hAnsi="Times New Roman" w:cs="Times New Roman"/>
+          <w:sz w:val="28"/>
+          <w:szCs w:val="28"/>
+        </w:rPr>
+        <w:t>public class SwaggerConfig {</w:t>
+      </w:r>
+    </w:p>
+    <w:p>
+      <w:pPr>
+        <w:ind w:left="720"/>
+        <w:rPr>
+          <w:rFonts w:ascii="Times New Roman" w:hAnsi="Times New Roman" w:cs="Times New Roman"/>
+          <w:sz w:val="28"/>
+          <w:szCs w:val="28"/>
+        </w:rPr>
+      </w:pPr>
+      <w:r>
+        <w:rPr>
+          <w:rFonts w:ascii="Times New Roman" w:hAnsi="Times New Roman" w:cs="Times New Roman"/>
+          <w:sz w:val="28"/>
+          <w:szCs w:val="28"/>
+        </w:rPr>
+        <w:t xml:space="preserve">    @Bean</w:t>
+      </w:r>
+    </w:p>
+    <w:p>
+      <w:pPr>
+        <w:ind w:left="720"/>
+        <w:rPr>
+          <w:rFonts w:ascii="Times New Roman" w:hAnsi="Times New Roman" w:cs="Times New Roman"/>
+          <w:sz w:val="28"/>
+          <w:szCs w:val="28"/>
+        </w:rPr>
+      </w:pPr>
+      <w:r>
+        <w:rPr>
+          <w:rFonts w:ascii="Times New Roman" w:hAnsi="Times New Roman" w:cs="Times New Roman"/>
+          <w:sz w:val="28"/>
+          <w:szCs w:val="28"/>
+        </w:rPr>
+        <w:t xml:space="preserve">    public Docket docket() {</w:t>
+      </w:r>
+    </w:p>
+    <w:p>
+      <w:pPr>
+        <w:ind w:left="720"/>
+        <w:rPr>
+          <w:rFonts w:ascii="Times New Roman" w:hAnsi="Times New Roman" w:cs="Times New Roman"/>
+          <w:sz w:val="28"/>
+          <w:szCs w:val="28"/>
+        </w:rPr>
+      </w:pPr>
+      <w:r>
+        <w:rPr>
+          <w:rFonts w:ascii="Times New Roman" w:hAnsi="Times New Roman" w:cs="Times New Roman"/>
+          <w:sz w:val="28"/>
+          <w:szCs w:val="28"/>
+        </w:rPr>
+        <w:t xml:space="preserve">        return new Docket(DocumentationType.SWAGGER_2)</w:t>
+      </w:r>
+    </w:p>
+    <w:p>
+      <w:pPr>
+        <w:ind w:left="720"/>
+        <w:rPr>
+          <w:rFonts w:ascii="Times New Roman" w:hAnsi="Times New Roman" w:cs="Times New Roman"/>
+          <w:sz w:val="28"/>
+          <w:szCs w:val="28"/>
+        </w:rPr>
+      </w:pPr>
+      <w:r>
+        <w:rPr>
+          <w:rFonts w:ascii="Times New Roman" w:hAnsi="Times New Roman" w:cs="Times New Roman"/>
+          <w:sz w:val="28"/>
+          <w:szCs w:val="28"/>
+        </w:rPr>
+        <w:t xml:space="preserve">                .select()</w:t>
+      </w:r>
+    </w:p>
+    <w:p>
+      <w:pPr>
+        <w:ind w:left="720"/>
+        <w:rPr>
+          <w:rFonts w:ascii="Times New Roman" w:hAnsi="Times New Roman" w:cs="Times New Roman"/>
+          <w:sz w:val="28"/>
+          <w:szCs w:val="28"/>
+        </w:rPr>
+      </w:pPr>
+      <w:r>
+        <w:rPr>
+          <w:rFonts w:ascii="Times New Roman" w:hAnsi="Times New Roman" w:cs="Times New Roman"/>
+          <w:sz w:val="28"/>
+          <w:szCs w:val="28"/>
+        </w:rPr>
+        <w:t xml:space="preserve">                .build();</w:t>
+      </w:r>
+    </w:p>
+    <w:p>
+      <w:pPr>
+        <w:ind w:left="720"/>
+        <w:rPr>
+          <w:rFonts w:ascii="Times New Roman" w:hAnsi="Times New Roman" w:cs="Times New Roman"/>
+          <w:sz w:val="28"/>
+          <w:szCs w:val="28"/>
+        </w:rPr>
+      </w:pPr>
+      <w:r>
+        <w:rPr>
+          <w:rFonts w:ascii="Times New Roman" w:hAnsi="Times New Roman" w:cs="Times New Roman"/>
+          <w:sz w:val="28"/>
+          <w:szCs w:val="28"/>
+        </w:rPr>
+        <w:t xml:space="preserve">    }</w:t>
+      </w:r>
+    </w:p>
+    <w:p>
+      <w:pPr>
+        <w:ind w:left="720"/>
+        <w:rPr>
+          <w:rFonts w:ascii="Times New Roman" w:hAnsi="Times New Roman" w:cs="Times New Roman"/>
+          <w:sz w:val="28"/>
+          <w:szCs w:val="28"/>
+        </w:rPr>
+      </w:pPr>
+      <w:r>
+        <w:rPr>
+          <w:rFonts w:ascii="Times New Roman" w:hAnsi="Times New Roman" w:cs="Times New Roman"/>
+          <w:sz w:val="28"/>
+          <w:szCs w:val="28"/>
+        </w:rPr>
+        <w:t>}</w:t>
+      </w:r>
+    </w:p>
     <w:sectPr>
       <w:pgSz w:w="11906" w:h="16838" w:code="9"/>
       <w:pgMar w:top="1440" w:right="1440" w:bottom="1440" w:left="1440" w:header="720" w:footer="720" w:gutter="0"/>
@@ -2201,6 +2536,119 @@
     </w:lvl>
   </w:abstractNum>
   <w:abstractNum w:abstractNumId="7" w15:restartNumberingAfterBreak="0">
+    <w:nsid w:val="6B3467C9"/>
+    <w:multiLevelType w:val="hybridMultilevel"/>
+    <w:tmpl w:val="98A6826C"/>
+    <w:lvl w:ilvl="0" w:tplc="04090001">
+      <w:start w:val="1"/>
+      <w:numFmt w:val="bullet"/>
+      <w:lvlText w:val=""/>
+      <w:lvlJc w:val="left"/>
+      <w:pPr>
+        <w:ind w:left="720" w:hanging="360"/>
+      </w:pPr>
+      <w:rPr>
+        <w:rFonts w:ascii="Symbol" w:hAnsi="Symbol" w:hint="default"/>
+      </w:rPr>
+    </w:lvl>
+    <w:lvl w:ilvl="1" w:tplc="04090003">
+      <w:start w:val="1"/>
+      <w:numFmt w:val="bullet"/>
+      <w:lvlText w:val="o"/>
+      <w:lvlJc w:val="left"/>
+      <w:pPr>
+        <w:ind w:left="1440" w:hanging="360"/>
+      </w:pPr>
+      <w:rPr>
+        <w:rFonts w:ascii="Courier New" w:hAnsi="Courier New" w:cs="Courier New" w:hint="default"/>
+      </w:rPr>
+    </w:lvl>
+    <w:lvl w:ilvl="2" w:tplc="04090005" w:tentative="1">
+      <w:start w:val="1"/>
+      <w:numFmt w:val="bullet"/>
+      <w:lvlText w:val=""/>
+      <w:lvlJc w:val="left"/>
+      <w:pPr>
+        <w:ind w:left="2160" w:hanging="360"/>
+      </w:pPr>
+      <w:rPr>
+        <w:rFonts w:ascii="Wingdings" w:hAnsi="Wingdings" w:hint="default"/>
+      </w:rPr>
+    </w:lvl>
+    <w:lvl w:ilvl="3" w:tplc="04090001" w:tentative="1">
+      <w:start w:val="1"/>
+      <w:numFmt w:val="bullet"/>
+      <w:lvlText w:val=""/>
+      <w:lvlJc w:val="left"/>
+      <w:pPr>
+        <w:ind w:left="2880" w:hanging="360"/>
+      </w:pPr>
+      <w:rPr>
+        <w:rFonts w:ascii="Symbol" w:hAnsi="Symbol" w:hint="default"/>
+      </w:rPr>
+    </w:lvl>
+    <w:lvl w:ilvl="4" w:tplc="04090003" w:tentative="1">
+      <w:start w:val="1"/>
+      <w:numFmt w:val="bullet"/>
+      <w:lvlText w:val="o"/>
+      <w:lvlJc w:val="left"/>
+      <w:pPr>
+        <w:ind w:left="3600" w:hanging="360"/>
+      </w:pPr>
+      <w:rPr>
+        <w:rFonts w:ascii="Courier New" w:hAnsi="Courier New" w:cs="Courier New" w:hint="default"/>
+      </w:rPr>
+    </w:lvl>
+    <w:lvl w:ilvl="5" w:tplc="04090005" w:tentative="1">
+      <w:start w:val="1"/>
+      <w:numFmt w:val="bullet"/>
+      <w:lvlText w:val=""/>
+      <w:lvlJc w:val="left"/>
+      <w:pPr>
+        <w:ind w:left="4320" w:hanging="360"/>
+      </w:pPr>
+      <w:rPr>
+        <w:rFonts w:ascii="Wingdings" w:hAnsi="Wingdings" w:hint="default"/>
+      </w:rPr>
+    </w:lvl>
+    <w:lvl w:ilvl="6" w:tplc="04090001" w:tentative="1">
+      <w:start w:val="1"/>
+      <w:numFmt w:val="bullet"/>
+      <w:lvlText w:val=""/>
+      <w:lvlJc w:val="left"/>
+      <w:pPr>
+        <w:ind w:left="5040" w:hanging="360"/>
+      </w:pPr>
+      <w:rPr>
+        <w:rFonts w:ascii="Symbol" w:hAnsi="Symbol" w:hint="default"/>
+      </w:rPr>
+    </w:lvl>
+    <w:lvl w:ilvl="7" w:tplc="04090003" w:tentative="1">
+      <w:start w:val="1"/>
+      <w:numFmt w:val="bullet"/>
+      <w:lvlText w:val="o"/>
+      <w:lvlJc w:val="left"/>
+      <w:pPr>
+        <w:ind w:left="5760" w:hanging="360"/>
+      </w:pPr>
+      <w:rPr>
+        <w:rFonts w:ascii="Courier New" w:hAnsi="Courier New" w:cs="Courier New" w:hint="default"/>
+      </w:rPr>
+    </w:lvl>
+    <w:lvl w:ilvl="8" w:tplc="04090005" w:tentative="1">
+      <w:start w:val="1"/>
+      <w:numFmt w:val="bullet"/>
+      <w:lvlText w:val=""/>
+      <w:lvlJc w:val="left"/>
+      <w:pPr>
+        <w:ind w:left="6480" w:hanging="360"/>
+      </w:pPr>
+      <w:rPr>
+        <w:rFonts w:ascii="Wingdings" w:hAnsi="Wingdings" w:hint="default"/>
+      </w:rPr>
+    </w:lvl>
+  </w:abstractNum>
+  <w:abstractNum w:abstractNumId="8" w15:restartNumberingAfterBreak="0">
     <w:nsid w:val="75D948A3"/>
     <w:multiLevelType w:val="hybridMultilevel"/>
     <w:tmpl w:val="A4967724"/>
@@ -2340,7 +2788,7 @@
       </w:rPr>
     </w:lvl>
   </w:abstractNum>
-  <w:abstractNum w:abstractNumId="8" w15:restartNumberingAfterBreak="0">
+  <w:abstractNum w:abstractNumId="9" w15:restartNumberingAfterBreak="0">
     <w:nsid w:val="76447062"/>
     <w:multiLevelType w:val="hybridMultilevel"/>
     <w:tmpl w:val="5E36C2E0"/>
@@ -2480,7 +2928,7 @@
       </w:rPr>
     </w:lvl>
   </w:abstractNum>
-  <w:abstractNum w:abstractNumId="9" w15:restartNumberingAfterBreak="0">
+  <w:abstractNum w:abstractNumId="10" w15:restartNumberingAfterBreak="0">
     <w:nsid w:val="76A431FB"/>
     <w:multiLevelType w:val="hybridMultilevel"/>
     <w:tmpl w:val="3CE21558"/>
@@ -2606,13 +3054,13 @@
     <w:abstractNumId w:val="1"/>
   </w:num>
   <w:num w:numId="5">
-    <w:abstractNumId w:val="7"/>
+    <w:abstractNumId w:val="8"/>
   </w:num>
   <w:num w:numId="6">
-    <w:abstractNumId w:val="8"/>
+    <w:abstractNumId w:val="9"/>
   </w:num>
   <w:num w:numId="7">
-    <w:abstractNumId w:val="9"/>
+    <w:abstractNumId w:val="10"/>
   </w:num>
   <w:num w:numId="8">
     <w:abstractNumId w:val="3"/>
@@ -2622,6 +3070,9 @@
   </w:num>
   <w:num w:numId="10">
     <w:abstractNumId w:val="4"/>
+  </w:num>
+  <w:num w:numId="11">
+    <w:abstractNumId w:val="7"/>
   </w:num>
 </w:numbering>
 </file>
@@ -3028,7 +3479,6 @@
   <w:style w:type="character" w:default="1" w:styleId="DefaultParagraphFont">
     <w:name w:val="Default Paragraph Font"/>
     <w:uiPriority w:val="1"/>
-    <w:semiHidden/>
     <w:unhideWhenUsed/>
   </w:style>
   <w:style w:type="table" w:default="1" w:styleId="TableNormal">

</xml_diff>